<commit_message>
Add team image generator
</commit_message>
<xml_diff>
--- a/Anygoal_Template.docx
+++ b/Anygoal_Template.docx
@@ -178,7 +178,7 @@
           </w:tcPr>
           <w:p>
             <w:r>
-              <w:t>rpinheiro</w:t>
+              <w:t>guest_jlopes</w:t>
             </w:r>
           </w:p>
         </w:tc>
@@ -2576,7 +2576,7 @@
           </w:tcPr>
           <w:p>
             <w:r>
-              <w:t>pduarte</w:t>
+              <w:t>guest_random</w:t>
             </w:r>
           </w:p>
         </w:tc>
@@ -4974,7 +4974,7 @@
           </w:tcPr>
           <w:p>
             <w:r>
-              <w:t>ggomes</w:t>
+              <w:t>guest_tymoschuk</w:t>
             </w:r>
           </w:p>
         </w:tc>
@@ -7371,7 +7371,7 @@
           </w:tcPr>
           <w:p>
             <w:r>
-              <w:t>nsilva</w:t>
+              <w:t>jsilva</w:t>
             </w:r>
           </w:p>
         </w:tc>
@@ -9769,7 +9769,7 @@
           </w:tcPr>
           <w:p>
             <w:r>
-              <w:t>guest_random</w:t>
+              <w:t>nsilva</w:t>
             </w:r>
           </w:p>
         </w:tc>
@@ -12167,7 +12167,7 @@
           </w:tcPr>
           <w:p>
             <w:r>
-              <w:t>jsilva</w:t>
+              <w:t>apimenta</w:t>
             </w:r>
           </w:p>
         </w:tc>
@@ -14565,7 +14565,7 @@
           </w:tcPr>
           <w:p>
             <w:r>
-              <w:t>apimenta</w:t>
+              <w:t>ggomes</w:t>
             </w:r>
           </w:p>
         </w:tc>
@@ -16963,7 +16963,7 @@
           </w:tcPr>
           <w:p>
             <w:r>
-              <w:t>guest_cgomes</w:t>
+              <w:t>guest_ggomes</w:t>
             </w:r>
           </w:p>
         </w:tc>
@@ -19361,7 +19361,7 @@
           </w:tcPr>
           <w:p>
             <w:r>
-              <w:t>guest_jlopes</w:t>
+              <w:t>guest_jpab</w:t>
             </w:r>
           </w:p>
         </w:tc>
@@ -21759,7 +21759,7 @@
           </w:tcPr>
           <w:p>
             <w:r>
-              <w:t>spinto</w:t>
+              <w:t>rpinheiro</w:t>
             </w:r>
           </w:p>
         </w:tc>

</xml_diff>

<commit_message>
New features for desion making; New method for parallelization; Code optimization
</commit_message>
<xml_diff>
--- a/Anygoal_Template.docx
+++ b/Anygoal_Template.docx
@@ -178,7 +178,7 @@
           </w:tcPr>
           <w:p>
             <w:r>
-              <w:t>guest_jlopes</w:t>
+              <w:t>guest_gregs</w:t>
             </w:r>
           </w:p>
         </w:tc>
@@ -2576,7 +2576,7 @@
           </w:tcPr>
           <w:p>
             <w:r>
-              <w:t>guest_random</w:t>
+              <w:t>guest_pfreitas</w:t>
             </w:r>
           </w:p>
         </w:tc>
@@ -4974,7 +4974,7 @@
           </w:tcPr>
           <w:p>
             <w:r>
-              <w:t>guest_tymoschuk</w:t>
+              <w:t>guest_sono</w:t>
             </w:r>
           </w:p>
         </w:tc>
@@ -7371,7 +7371,7 @@
           </w:tcPr>
           <w:p>
             <w:r>
-              <w:t>jsilva</w:t>
+              <w:t>nsilva</w:t>
             </w:r>
           </w:p>
         </w:tc>
@@ -9769,7 +9769,7 @@
           </w:tcPr>
           <w:p>
             <w:r>
-              <w:t>nsilva</w:t>
+              <w:t>rpinheiro</w:t>
             </w:r>
           </w:p>
         </w:tc>
@@ -12167,7 +12167,7 @@
           </w:tcPr>
           <w:p>
             <w:r>
-              <w:t>apimenta</w:t>
+              <w:t>ggomes</w:t>
             </w:r>
           </w:p>
         </w:tc>
@@ -14565,7 +14565,7 @@
           </w:tcPr>
           <w:p>
             <w:r>
-              <w:t>ggomes</w:t>
+              <w:t>guest_diogo</w:t>
             </w:r>
           </w:p>
         </w:tc>
@@ -16963,7 +16963,7 @@
           </w:tcPr>
           <w:p>
             <w:r>
-              <w:t>guest_ggomes</w:t>
+              <w:t>guest_cgomes</w:t>
             </w:r>
           </w:p>
         </w:tc>
@@ -21759,7 +21759,7 @@
           </w:tcPr>
           <w:p>
             <w:r>
-              <w:t>rpinheiro</w:t>
+              <w:t>pduarte</w:t>
             </w:r>
           </w:p>
         </w:tc>

</xml_diff>